<commit_message>
Chi Nhung nop toan bo bai tap web2
</commit_message>
<xml_diff>
--- a/Web 02/homework/Web2_Study.docx
+++ b/Web 02/homework/Web2_Study.docx
@@ -591,6 +591,8 @@
         </w:rPr>
         <w:t>(‘5b5b22ccc25c13370d065157’))</w:t>
       </w:r>
+      <w:bookmarkStart w:id="0" w:name="_GoBack"/>
+      <w:bookmarkEnd w:id="0"/>
     </w:p>
     <w:p>
       <w:pPr>
@@ -843,18 +845,7 @@
           <w:sz w:val="26"/>
           <w:szCs w:val="26"/>
         </w:rPr>
-        <w:t>S</w:t>
-      </w:r>
-      <w:bookmarkStart w:id="0" w:name="_GoBack"/>
-      <w:bookmarkEnd w:id="0"/>
-      <w:r>
-        <w:rPr>
-          <w:rFonts w:ascii="Courier New" w:eastAsia="Times New Roman" w:hAnsi="Courier New" w:cs="Courier New"/>
-          <w:color w:val="2B91AF"/>
-          <w:sz w:val="26"/>
-          <w:szCs w:val="26"/>
-        </w:rPr>
-        <w:t>ervice</w:t>
+        <w:t>Service</w:t>
       </w:r>
       <w:r>
         <w:rPr>

</xml_diff>